<commit_message>
add deployment instructions, rearrange report templates
</commit_message>
<xml_diff>
--- a/documentation/Documentation.docx
+++ b/documentation/Documentation.docx
@@ -35,13 +35,13 @@
         <w:pStyle w:val="Date"/>
       </w:pPr>
       <w:r>
+        <w:t xml:space="preserve">27</w:t>
+      </w:r>
+      <w:r>
+        <w:t xml:space="preserve"> </w:t>
+      </w:r>
+      <w:r>
         <w:t xml:space="preserve">February</w:t>
-      </w:r>
-      <w:r>
-        <w:t xml:space="preserve"> </w:t>
-      </w:r>
-      <w:r>
-        <w:t xml:space="preserve">20,</w:t>
       </w:r>
       <w:r>
         <w:t xml:space="preserve"> </w:t>
@@ -75,7 +75,7 @@
       <w:r>
         <w:drawing>
           <wp:inline>
-            <wp:extent cx="5334000" cy="3771323"/>
+            <wp:extent cx="5334000" cy="4001761"/>
             <wp:effectExtent b="0" l="0" r="0" t="0"/>
             <wp:docPr descr="" id="1" name="Picture"/>
             <a:graphic>
@@ -96,7 +96,7 @@
                   <pic:spPr bwMode="auto">
                     <a:xfrm>
                       <a:off x="0" y="0"/>
-                      <a:ext cx="5334000" cy="3771323"/>
+                      <a:ext cx="5334000" cy="4001761"/>
                     </a:xfrm>
                     <a:prstGeom prst="rect">
                       <a:avLst/>
@@ -142,11 +142,22 @@
         <w:pStyle w:val="Compact"/>
         <w:numPr>
           <w:numId w:val="1002"/>
-          <w:ilvl w:val="0"/>
-        </w:numPr>
-      </w:pPr>
-      <w:r>
-        <w:t xml:space="preserve">Downloading the code from the repository manually (here)</w:t>
+          <w:ilvl w:val="1"/>
+        </w:numPr>
+      </w:pPr>
+      <w:r>
+        <w:t xml:space="preserve">Downloading the code from the repository manually (</w:t>
+      </w:r>
+      <w:hyperlink r:id="rId24">
+        <w:r>
+          <w:rPr>
+            <w:rStyle w:val="Hyperlink"/>
+          </w:rPr>
+          <w:t xml:space="preserve">here</w:t>
+        </w:r>
+      </w:hyperlink>
+      <w:r>
+        <w:t xml:space="preserve">)</w:t>
       </w:r>
     </w:p>
     <w:p>
@@ -154,7 +165,7 @@
         <w:pStyle w:val="Compact"/>
         <w:numPr>
           <w:numId w:val="1002"/>
-          <w:ilvl w:val="0"/>
+          <w:ilvl w:val="1"/>
         </w:numPr>
       </w:pPr>
       <w:r>
@@ -198,24 +209,490 @@
       <w:pPr>
         <w:pStyle w:val="Compact"/>
         <w:numPr>
+          <w:numId w:val="1001"/>
+          <w:ilvl w:val="0"/>
+        </w:numPr>
+      </w:pPr>
+      <w:r>
+        <w:t xml:space="preserve">Open QualtricsReports.Rproj from within the source code folder (should open in RStudio)</w:t>
+      </w:r>
+    </w:p>
+    <w:p>
+      <w:pPr>
+        <w:numPr>
+          <w:numId w:val="1001"/>
+          <w:ilvl w:val="0"/>
+        </w:numPr>
+      </w:pPr>
+      <w:r>
+        <w:t xml:space="preserve">Create a copy of the file</w:t>
+      </w:r>
+      <w:r>
+        <w:t xml:space="preserve"> </w:t>
+      </w:r>
+      <w:r>
+        <w:rPr>
+          <w:rStyle w:val="VerbatimChar"/>
+        </w:rPr>
+        <w:t xml:space="preserve">settings_template.txt</w:t>
+      </w:r>
+      <w:r>
+        <w:t xml:space="preserve"> </w:t>
+      </w:r>
+      <w:r>
+        <w:t xml:space="preserve">and name it</w:t>
+      </w:r>
+      <w:r>
+        <w:t xml:space="preserve"> </w:t>
+      </w:r>
+      <w:r>
+        <w:rPr>
+          <w:rStyle w:val="VerbatimChar"/>
+        </w:rPr>
+        <w:t xml:space="preserve">settings.txt</w:t>
+      </w:r>
+      <w:r>
+        <w:t xml:space="preserve">. Edit</w:t>
+      </w:r>
+      <w:r>
+        <w:t xml:space="preserve"> </w:t>
+      </w:r>
+      <w:r>
+        <w:rPr>
+          <w:rStyle w:val="VerbatimChar"/>
+        </w:rPr>
+        <w:t xml:space="preserve">settings.txt</w:t>
+      </w:r>
+      <w:r>
+        <w:t xml:space="preserve"> </w:t>
+      </w:r>
+      <w:r>
+        <w:t xml:space="preserve">to reflect your desired settings and credentials. The settings are:</w:t>
+      </w:r>
+    </w:p>
+    <w:p>
+      <w:pPr>
+        <w:pStyle w:val="Compact"/>
+        <w:numPr>
           <w:numId w:val="1004"/>
+          <w:ilvl w:val="1"/>
+        </w:numPr>
+      </w:pPr>
+      <w:r>
+        <w:rPr>
+          <w:rStyle w:val="VerbatimChar"/>
+        </w:rPr>
+        <w:t xml:space="preserve">email.username</w:t>
+      </w:r>
+      <w:r>
+        <w:t xml:space="preserve">: the username for the send-from email address when the user requests an emailed report (must be a gmail account, so this is the X from</w:t>
+      </w:r>
+      <w:r>
+        <w:t xml:space="preserve"> </w:t>
+      </w:r>
+      <w:hyperlink r:id="rId25">
+        <w:r>
+          <w:rPr>
+            <w:rStyle w:val="Hyperlink"/>
+          </w:rPr>
+          <w:t xml:space="preserve">X@gmail.com</w:t>
+        </w:r>
+      </w:hyperlink>
+      <w:r>
+        <w:t xml:space="preserve">)</w:t>
+      </w:r>
+    </w:p>
+    <w:p>
+      <w:pPr>
+        <w:pStyle w:val="Compact"/>
+        <w:numPr>
+          <w:numId w:val="1004"/>
+          <w:ilvl w:val="1"/>
+        </w:numPr>
+      </w:pPr>
+      <w:r>
+        <w:rPr>
+          <w:rStyle w:val="VerbatimChar"/>
+        </w:rPr>
+        <w:t xml:space="preserve">email.password</w:t>
+      </w:r>
+      <w:r>
+        <w:t xml:space="preserve">: the password for the send-from email address</w:t>
+      </w:r>
+    </w:p>
+    <w:p>
+      <w:pPr>
+        <w:pStyle w:val="Compact"/>
+        <w:numPr>
+          <w:numId w:val="1004"/>
+          <w:ilvl w:val="1"/>
+        </w:numPr>
+      </w:pPr>
+      <w:r>
+        <w:rPr>
+          <w:rStyle w:val="VerbatimChar"/>
+        </w:rPr>
+        <w:t xml:space="preserve">shiny.username</w:t>
+      </w:r>
+      <w:r>
+        <w:t xml:space="preserve">: your username for shinyapps.io</w:t>
+      </w:r>
+    </w:p>
+    <w:p>
+      <w:pPr>
+        <w:pStyle w:val="Compact"/>
+        <w:numPr>
+          <w:numId w:val="1004"/>
+          <w:ilvl w:val="1"/>
+        </w:numPr>
+      </w:pPr>
+      <w:r>
+        <w:rPr>
+          <w:rStyle w:val="VerbatimChar"/>
+        </w:rPr>
+        <w:t xml:space="preserve">shiny.token</w:t>
+      </w:r>
+      <w:r>
+        <w:t xml:space="preserve">: the token for your shinyapps.io account (</w:t>
+      </w:r>
+      <w:hyperlink r:id="rId26">
+        <w:r>
+          <w:rPr>
+            <w:rStyle w:val="Hyperlink"/>
+          </w:rPr>
+          <w:t xml:space="preserve">https://www.shinyapps.io/admin/#/tokens</w:t>
+        </w:r>
+      </w:hyperlink>
+      <w:r>
+        <w:t xml:space="preserve">)</w:t>
+      </w:r>
+    </w:p>
+    <w:p>
+      <w:pPr>
+        <w:pStyle w:val="Compact"/>
+        <w:numPr>
+          <w:numId w:val="1004"/>
+          <w:ilvl w:val="1"/>
+        </w:numPr>
+      </w:pPr>
+      <w:r>
+        <w:rPr>
+          <w:rStyle w:val="VerbatimChar"/>
+        </w:rPr>
+        <w:t xml:space="preserve">shiny.secret</w:t>
+      </w:r>
+      <w:r>
+        <w:t xml:space="preserve">: the secret for your shinyapps.io account token</w:t>
+      </w:r>
+    </w:p>
+    <w:p>
+      <w:pPr>
+        <w:pStyle w:val="Compact"/>
+        <w:numPr>
+          <w:numId w:val="1004"/>
+          <w:ilvl w:val="1"/>
+        </w:numPr>
+      </w:pPr>
+      <w:r>
+        <w:rPr>
+          <w:rStyle w:val="VerbatimChar"/>
+        </w:rPr>
+        <w:t xml:space="preserve">app.name</w:t>
+      </w:r>
+      <w:r>
+        <w:t xml:space="preserve">: the name that you want the application to have in the deployed URL (i.e. learningforpurpose.shinyapps.io/app.name</w:t>
+      </w:r>
+    </w:p>
+    <w:p>
+      <w:pPr>
+        <w:pStyle w:val="Compact"/>
+        <w:numPr>
+          <w:numId w:val="1004"/>
+          <w:ilvl w:val="1"/>
+        </w:numPr>
+      </w:pPr>
+      <w:r>
+        <w:rPr>
+          <w:rStyle w:val="VerbatimChar"/>
+        </w:rPr>
+        <w:t xml:space="preserve">log.spreadsheet.id</w:t>
+      </w:r>
+      <w:r>
+        <w:t xml:space="preserve">: the unique id for the google spreadsheet that will log visits to the application and hold the reference data</w:t>
+      </w:r>
+    </w:p>
+    <w:p>
+      <w:pPr>
+        <w:pStyle w:val="Compact"/>
+        <w:numPr>
+          <w:numId w:val="1004"/>
+          <w:ilvl w:val="1"/>
+        </w:numPr>
+      </w:pPr>
+      <w:r>
+        <w:rPr>
+          <w:rStyle w:val="VerbatimChar"/>
+        </w:rPr>
+        <w:t xml:space="preserve">offline.for.debugging</w:t>
+      </w:r>
+      <w:r>
+        <w:t xml:space="preserve">: whether to log visits to the application; keep this FALSE unless directed otherwise</w:t>
+      </w:r>
+    </w:p>
+    <w:p>
+      <w:pPr>
+        <w:numPr>
+          <w:numId w:val="1001"/>
           <w:ilvl w:val="0"/>
         </w:numPr>
       </w:pPr>
       <w:r>
-        <w:t xml:space="preserve">Open QualtricsReports.Rproj from within the source code folder (should open in RStudio)</w:t>
-      </w:r>
-    </w:p>
-    <w:p>
-      <w:pPr>
-        <w:pStyle w:val="Compact"/>
-        <w:numPr>
-          <w:numId w:val="1004"/>
-          <w:ilvl w:val="0"/>
-        </w:numPr>
-      </w:pPr>
-      <w:r>
-        <w:t xml:space="preserve">Add your send-from email address credentials by doing the following:</w:t>
+        <w:t xml:space="preserve">Make sure that you have all of the relevant packages installed by running the following code. If a package is missing, you will get an error “there is no package called ‘X’” . To solve this, use install.packages(“X”) in Rstudio before running the app.</w:t>
+      </w:r>
+    </w:p>
+    <w:p>
+      <w:pPr>
+        <w:pStyle w:val="SourceCode"/>
+      </w:pPr>
+      <w:r>
+        <w:rPr>
+          <w:rStyle w:val="KeywordTok"/>
+        </w:rPr>
+        <w:t xml:space="preserve">install.packages</w:t>
+      </w:r>
+      <w:r>
+        <w:rPr>
+          <w:rStyle w:val="NormalTok"/>
+        </w:rPr>
+        <w:t xml:space="preserve">(</w:t>
+      </w:r>
+      <w:r>
+        <w:rPr>
+          <w:rStyle w:val="StringTok"/>
+        </w:rPr>
+        <w:t xml:space="preserve">"shiny"</w:t>
+      </w:r>
+      <w:r>
+        <w:rPr>
+          <w:rStyle w:val="NormalTok"/>
+        </w:rPr>
+        <w:t xml:space="preserve">)</w:t>
+      </w:r>
+      <w:r>
+        <w:br w:type="textWrapping"/>
+      </w:r>
+      <w:r>
+        <w:rPr>
+          <w:rStyle w:val="KeywordTok"/>
+        </w:rPr>
+        <w:t xml:space="preserve">install.packages</w:t>
+      </w:r>
+      <w:r>
+        <w:rPr>
+          <w:rStyle w:val="NormalTok"/>
+        </w:rPr>
+        <w:t xml:space="preserve">(</w:t>
+      </w:r>
+      <w:r>
+        <w:rPr>
+          <w:rStyle w:val="StringTok"/>
+        </w:rPr>
+        <w:t xml:space="preserve">"shinyjs"</w:t>
+      </w:r>
+      <w:r>
+        <w:rPr>
+          <w:rStyle w:val="NormalTok"/>
+        </w:rPr>
+        <w:t xml:space="preserve">)</w:t>
+      </w:r>
+      <w:r>
+        <w:br w:type="textWrapping"/>
+      </w:r>
+      <w:r>
+        <w:rPr>
+          <w:rStyle w:val="KeywordTok"/>
+        </w:rPr>
+        <w:t xml:space="preserve">install.packages</w:t>
+      </w:r>
+      <w:r>
+        <w:rPr>
+          <w:rStyle w:val="NormalTok"/>
+        </w:rPr>
+        <w:t xml:space="preserve">(</w:t>
+      </w:r>
+      <w:r>
+        <w:rPr>
+          <w:rStyle w:val="StringTok"/>
+        </w:rPr>
+        <w:t xml:space="preserve">"knitr"</w:t>
+      </w:r>
+      <w:r>
+        <w:rPr>
+          <w:rStyle w:val="NormalTok"/>
+        </w:rPr>
+        <w:t xml:space="preserve">)</w:t>
+      </w:r>
+      <w:r>
+        <w:br w:type="textWrapping"/>
+      </w:r>
+      <w:r>
+        <w:rPr>
+          <w:rStyle w:val="KeywordTok"/>
+        </w:rPr>
+        <w:t xml:space="preserve">install.packages</w:t>
+      </w:r>
+      <w:r>
+        <w:rPr>
+          <w:rStyle w:val="NormalTok"/>
+        </w:rPr>
+        <w:t xml:space="preserve">(</w:t>
+      </w:r>
+      <w:r>
+        <w:rPr>
+          <w:rStyle w:val="StringTok"/>
+        </w:rPr>
+        <w:t xml:space="preserve">"rmarkdown"</w:t>
+      </w:r>
+      <w:r>
+        <w:rPr>
+          <w:rStyle w:val="NormalTok"/>
+        </w:rPr>
+        <w:t xml:space="preserve">)</w:t>
+      </w:r>
+      <w:r>
+        <w:br w:type="textWrapping"/>
+      </w:r>
+      <w:r>
+        <w:rPr>
+          <w:rStyle w:val="KeywordTok"/>
+        </w:rPr>
+        <w:t xml:space="preserve">install.packages</w:t>
+      </w:r>
+      <w:r>
+        <w:rPr>
+          <w:rStyle w:val="NormalTok"/>
+        </w:rPr>
+        <w:t xml:space="preserve">(</w:t>
+      </w:r>
+      <w:r>
+        <w:rPr>
+          <w:rStyle w:val="StringTok"/>
+        </w:rPr>
+        <w:t xml:space="preserve">"mailR"</w:t>
+      </w:r>
+      <w:r>
+        <w:rPr>
+          <w:rStyle w:val="NormalTok"/>
+        </w:rPr>
+        <w:t xml:space="preserve">)</w:t>
+      </w:r>
+      <w:r>
+        <w:br w:type="textWrapping"/>
+      </w:r>
+      <w:r>
+        <w:rPr>
+          <w:rStyle w:val="KeywordTok"/>
+        </w:rPr>
+        <w:t xml:space="preserve">install.packages</w:t>
+      </w:r>
+      <w:r>
+        <w:rPr>
+          <w:rStyle w:val="NormalTok"/>
+        </w:rPr>
+        <w:t xml:space="preserve">(</w:t>
+      </w:r>
+      <w:r>
+        <w:rPr>
+          <w:rStyle w:val="StringTok"/>
+        </w:rPr>
+        <w:t xml:space="preserve">"googlesheets"</w:t>
+      </w:r>
+      <w:r>
+        <w:rPr>
+          <w:rStyle w:val="NormalTok"/>
+        </w:rPr>
+        <w:t xml:space="preserve">)</w:t>
+      </w:r>
+      <w:r>
+        <w:br w:type="textWrapping"/>
+      </w:r>
+      <w:r>
+        <w:rPr>
+          <w:rStyle w:val="KeywordTok"/>
+        </w:rPr>
+        <w:t xml:space="preserve">install.packages</w:t>
+      </w:r>
+      <w:r>
+        <w:rPr>
+          <w:rStyle w:val="NormalTok"/>
+        </w:rPr>
+        <w:t xml:space="preserve">(</w:t>
+      </w:r>
+      <w:r>
+        <w:rPr>
+          <w:rStyle w:val="StringTok"/>
+        </w:rPr>
+        <w:t xml:space="preserve">'rsconnect'</w:t>
+      </w:r>
+      <w:r>
+        <w:rPr>
+          <w:rStyle w:val="NormalTok"/>
+        </w:rPr>
+        <w:t xml:space="preserve">)</w:t>
+      </w:r>
+      <w:r>
+        <w:br w:type="textWrapping"/>
+      </w:r>
+      <w:r>
+        <w:rPr>
+          <w:rStyle w:val="KeywordTok"/>
+        </w:rPr>
+        <w:t xml:space="preserve">install.packages</w:t>
+      </w:r>
+      <w:r>
+        <w:rPr>
+          <w:rStyle w:val="NormalTok"/>
+        </w:rPr>
+        <w:t xml:space="preserve">(</w:t>
+      </w:r>
+      <w:r>
+        <w:rPr>
+          <w:rStyle w:val="StringTok"/>
+        </w:rPr>
+        <w:t xml:space="preserve">'httr'</w:t>
+      </w:r>
+      <w:r>
+        <w:rPr>
+          <w:rStyle w:val="NormalTok"/>
+        </w:rPr>
+        <w:t xml:space="preserve">)</w:t>
+      </w:r>
+      <w:r>
+        <w:br w:type="textWrapping"/>
+      </w:r>
+      <w:r>
+        <w:rPr>
+          <w:rStyle w:val="KeywordTok"/>
+        </w:rPr>
+        <w:t xml:space="preserve">install.packages</w:t>
+      </w:r>
+      <w:r>
+        <w:rPr>
+          <w:rStyle w:val="NormalTok"/>
+        </w:rPr>
+        <w:t xml:space="preserve">(</w:t>
+      </w:r>
+      <w:r>
+        <w:rPr>
+          <w:rStyle w:val="StringTok"/>
+        </w:rPr>
+        <w:t xml:space="preserve">'rematch'</w:t>
+      </w:r>
+      <w:r>
+        <w:rPr>
+          <w:rStyle w:val="NormalTok"/>
+        </w:rPr>
+        <w:t xml:space="preserve">)</w:t>
       </w:r>
     </w:p>
     <w:p>
@@ -227,106 +704,129 @@
         </w:numPr>
       </w:pPr>
       <w:r>
-        <w:t xml:space="preserve">Create a copy of the file</w:t>
-      </w:r>
-      <w:r>
+        <w:t xml:space="preserve">Authenticate with google to enable logging by running each line of code below one-by-one and following the prompts in the Rstudio console (make sure you login with a google account that has write access to the logging google document)</w:t>
+      </w:r>
+    </w:p>
+    <w:p>
+      <w:pPr>
+        <w:pStyle w:val="SourceCode"/>
+      </w:pPr>
+      <w:r>
+        <w:rPr>
+          <w:rStyle w:val="KeywordTok"/>
+        </w:rPr>
+        <w:t xml:space="preserve">library</w:t>
+      </w:r>
+      <w:r>
+        <w:rPr>
+          <w:rStyle w:val="NormalTok"/>
+        </w:rPr>
+        <w:t xml:space="preserve">(googlesheets)</w:t>
+      </w:r>
+      <w:r>
+        <w:br w:type="textWrapping"/>
+      </w:r>
+      <w:r>
+        <w:rPr>
+          <w:rStyle w:val="NormalTok"/>
+        </w:rPr>
+        <w:t xml:space="preserve">token &lt;-</w:t>
+      </w:r>
+      <w:r>
+        <w:rPr>
+          <w:rStyle w:val="StringTok"/>
+        </w:rPr>
         <w:t xml:space="preserve"> </w:t>
       </w:r>
       <w:r>
         <w:rPr>
-          <w:rStyle w:val="VerbatimChar"/>
-        </w:rPr>
-        <w:t xml:space="preserve">.email_base</w:t>
-      </w:r>
-      <w:r>
+          <w:rStyle w:val="KeywordTok"/>
+        </w:rPr>
+        <w:t xml:space="preserve">gs_auth</w:t>
+      </w:r>
+      <w:r>
+        <w:rPr>
+          <w:rStyle w:val="NormalTok"/>
+        </w:rPr>
+        <w:t xml:space="preserve">(</w:t>
+      </w:r>
+      <w:r>
+        <w:rPr>
+          <w:rStyle w:val="DataTypeTok"/>
+        </w:rPr>
+        <w:t xml:space="preserve">cache =</w:t>
+      </w:r>
+      <w:r>
+        <w:rPr>
+          <w:rStyle w:val="NormalTok"/>
+        </w:rPr>
         <w:t xml:space="preserve"> </w:t>
       </w:r>
       <w:r>
-        <w:t xml:space="preserve">and name it</w:t>
-      </w:r>
-      <w:r>
+        <w:rPr>
+          <w:rStyle w:val="OtherTok"/>
+        </w:rPr>
+        <w:t xml:space="preserve">FALSE</w:t>
+      </w:r>
+      <w:r>
+        <w:rPr>
+          <w:rStyle w:val="NormalTok"/>
+        </w:rPr>
+        <w:t xml:space="preserve">)</w:t>
+      </w:r>
+      <w:r>
+        <w:br w:type="textWrapping"/>
+      </w:r>
+      <w:r>
+        <w:rPr>
+          <w:rStyle w:val="KeywordTok"/>
+        </w:rPr>
+        <w:t xml:space="preserve">gd_token</w:t>
+      </w:r>
+      <w:r>
+        <w:rPr>
+          <w:rStyle w:val="NormalTok"/>
+        </w:rPr>
+        <w:t xml:space="preserve">()</w:t>
+      </w:r>
+      <w:r>
+        <w:br w:type="textWrapping"/>
+      </w:r>
+      <w:r>
+        <w:rPr>
+          <w:rStyle w:val="KeywordTok"/>
+        </w:rPr>
+        <w:t xml:space="preserve">saveRDS</w:t>
+      </w:r>
+      <w:r>
+        <w:rPr>
+          <w:rStyle w:val="NormalTok"/>
+        </w:rPr>
+        <w:t xml:space="preserve">(token, </w:t>
+      </w:r>
+      <w:r>
+        <w:rPr>
+          <w:rStyle w:val="DataTypeTok"/>
+        </w:rPr>
+        <w:t xml:space="preserve">file =</w:t>
+      </w:r>
+      <w:r>
+        <w:rPr>
+          <w:rStyle w:val="NormalTok"/>
+        </w:rPr>
         <w:t xml:space="preserve"> </w:t>
       </w:r>
       <w:r>
         <w:rPr>
-          <w:rStyle w:val="VerbatimChar"/>
-        </w:rPr>
-        <w:t xml:space="preserve">.email</w:t>
-      </w:r>
-      <w:r>
-        <w:t xml:space="preserve">. Edit</w:t>
-      </w:r>
-      <w:r>
-        <w:t xml:space="preserve"> </w:t>
-      </w:r>
-      <w:r>
-        <w:rPr>
-          <w:rStyle w:val="VerbatimChar"/>
-        </w:rPr>
-        <w:t xml:space="preserve">.email</w:t>
-      </w:r>
-      <w:r>
-        <w:t xml:space="preserve"> </w:t>
-      </w:r>
-      <w:r>
-        <w:t xml:space="preserve">to include your email username and password.</w:t>
-      </w:r>
-    </w:p>
-    <w:p>
-      <w:pPr>
-        <w:pStyle w:val="Compact"/>
-        <w:numPr>
-          <w:numId w:val="1005"/>
-          <w:ilvl w:val="0"/>
-        </w:numPr>
-      </w:pPr>
-      <w:r>
-        <w:t xml:space="preserve">Make sure that the email account information in the</w:t>
-      </w:r>
-      <w:r>
-        <w:t xml:space="preserve"> </w:t>
-      </w:r>
-      <w:r>
-        <w:rPr>
-          <w:rStyle w:val="VerbatimChar"/>
-        </w:rPr>
-        <w:t xml:space="preserve">emailReport</w:t>
-      </w:r>
-      <w:r>
-        <w:t xml:space="preserve"> </w:t>
-      </w:r>
-      <w:r>
-        <w:t xml:space="preserve">function in</w:t>
-      </w:r>
-      <w:r>
-        <w:t xml:space="preserve"> </w:t>
-      </w:r>
-      <w:r>
-        <w:rPr>
-          <w:rStyle w:val="VerbatimChar"/>
-        </w:rPr>
-        <w:t xml:space="preserve">helpers.R</w:t>
-      </w:r>
-      <w:r>
-        <w:t xml:space="preserve"> </w:t>
-      </w:r>
-      <w:r>
-        <w:t xml:space="preserve">is correct for your use-case. For instance, if you use a host other than gmail you will need to adjust the</w:t>
-      </w:r>
-      <w:r>
-        <w:t xml:space="preserve"> </w:t>
-      </w:r>
-      <w:r>
-        <w:rPr>
-          <w:rStyle w:val="VerbatimChar"/>
-        </w:rPr>
-        <w:t xml:space="preserve">smtp</w:t>
-      </w:r>
-      <w:r>
-        <w:t xml:space="preserve"> </w:t>
-      </w:r>
-      <w:r>
-        <w:t xml:space="preserve">setting here.</w:t>
+          <w:rStyle w:val="StringTok"/>
+        </w:rPr>
+        <w:t xml:space="preserve">"googlesheets_token.rds"</w:t>
+      </w:r>
+      <w:r>
+        <w:rPr>
+          <w:rStyle w:val="NormalTok"/>
+        </w:rPr>
+        <w:t xml:space="preserve">)</w:t>
       </w:r>
     </w:p>
     <w:p>
@@ -338,7 +838,31 @@
         </w:numPr>
       </w:pPr>
       <w:r>
-        <w:t xml:space="preserve">Make sure that you have all of the relevant packages installed. If not, you will get an error “there is no package called ‘X’” . To solve this, use install.packages(“X”) in Rstudio before running the app. Here are the packages required by the application:</w:t>
+        <w:t xml:space="preserve">Test that the application runs locally on your machine by opening server.R and pressing the “Run App” button in the top right corner of the code window. Depending on your settings it will open in a pop-up window, an embedded Rstudio window, or a browser tab. When you are finished, or if you receive an error, remember to press the stop sign to stop the application from running.</w:t>
+      </w:r>
+    </w:p>
+    <w:p>
+      <w:pPr>
+        <w:pStyle w:val="Compact"/>
+        <w:numPr>
+          <w:numId w:val="1006"/>
+          <w:ilvl w:val="0"/>
+        </w:numPr>
+      </w:pPr>
+      <w:r>
+        <w:t xml:space="preserve">Deploy the application to ShinyApps.io by running the file</w:t>
+      </w:r>
+      <w:r>
+        <w:t xml:space="preserve"> </w:t>
+      </w:r>
+      <w:r>
+        <w:rPr>
+          <w:rStyle w:val="VerbatimChar"/>
+        </w:rPr>
+        <w:t xml:space="preserve">deployment.R</w:t>
+      </w:r>
+      <w:r>
+        <w:t xml:space="preserve">.</w:t>
       </w:r>
     </w:p>
     <w:p>
@@ -349,7 +873,7 @@
         <w:rPr>
           <w:rStyle w:val="KeywordTok"/>
         </w:rPr>
-        <w:t xml:space="preserve">install.packages</w:t>
+        <w:t xml:space="preserve">source</w:t>
       </w:r>
       <w:r>
         <w:rPr>
@@ -361,7 +885,7 @@
         <w:rPr>
           <w:rStyle w:val="StringTok"/>
         </w:rPr>
-        <w:t xml:space="preserve">"shiny"</w:t>
+        <w:t xml:space="preserve">"deployment.R"</w:t>
       </w:r>
       <w:r>
         <w:rPr>
@@ -369,612 +893,29 @@
         </w:rPr>
         <w:t xml:space="preserve">)</w:t>
       </w:r>
-      <w:r>
-        <w:br w:type="textWrapping"/>
-      </w:r>
-      <w:r>
-        <w:rPr>
-          <w:rStyle w:val="KeywordTok"/>
-        </w:rPr>
-        <w:t xml:space="preserve">install.packages</w:t>
-      </w:r>
-      <w:r>
-        <w:rPr>
-          <w:rStyle w:val="NormalTok"/>
-        </w:rPr>
-        <w:t xml:space="preserve">(</w:t>
-      </w:r>
-      <w:r>
-        <w:rPr>
-          <w:rStyle w:val="StringTok"/>
-        </w:rPr>
-        <w:t xml:space="preserve">"shinyjs"</w:t>
-      </w:r>
-      <w:r>
-        <w:rPr>
-          <w:rStyle w:val="NormalTok"/>
-        </w:rPr>
-        <w:t xml:space="preserve">)</w:t>
-      </w:r>
-      <w:r>
-        <w:br w:type="textWrapping"/>
-      </w:r>
-      <w:r>
-        <w:rPr>
-          <w:rStyle w:val="KeywordTok"/>
-        </w:rPr>
-        <w:t xml:space="preserve">install.packages</w:t>
-      </w:r>
-      <w:r>
-        <w:rPr>
-          <w:rStyle w:val="NormalTok"/>
-        </w:rPr>
-        <w:t xml:space="preserve">(</w:t>
-      </w:r>
-      <w:r>
-        <w:rPr>
-          <w:rStyle w:val="StringTok"/>
-        </w:rPr>
-        <w:t xml:space="preserve">"knitr"</w:t>
-      </w:r>
-      <w:r>
-        <w:rPr>
-          <w:rStyle w:val="NormalTok"/>
-        </w:rPr>
-        <w:t xml:space="preserve">)</w:t>
-      </w:r>
-      <w:r>
-        <w:br w:type="textWrapping"/>
-      </w:r>
-      <w:r>
-        <w:rPr>
-          <w:rStyle w:val="KeywordTok"/>
-        </w:rPr>
-        <w:t xml:space="preserve">install.packages</w:t>
-      </w:r>
-      <w:r>
-        <w:rPr>
-          <w:rStyle w:val="NormalTok"/>
-        </w:rPr>
-        <w:t xml:space="preserve">(</w:t>
-      </w:r>
-      <w:r>
-        <w:rPr>
-          <w:rStyle w:val="StringTok"/>
-        </w:rPr>
-        <w:t xml:space="preserve">"rmarkdown"</w:t>
-      </w:r>
-      <w:r>
-        <w:rPr>
-          <w:rStyle w:val="NormalTok"/>
-        </w:rPr>
-        <w:t xml:space="preserve">)</w:t>
-      </w:r>
-      <w:r>
-        <w:br w:type="textWrapping"/>
-      </w:r>
-      <w:r>
-        <w:rPr>
-          <w:rStyle w:val="KeywordTok"/>
-        </w:rPr>
-        <w:t xml:space="preserve">install.packages</w:t>
-      </w:r>
-      <w:r>
-        <w:rPr>
-          <w:rStyle w:val="NormalTok"/>
-        </w:rPr>
-        <w:t xml:space="preserve">(</w:t>
-      </w:r>
-      <w:r>
-        <w:rPr>
-          <w:rStyle w:val="StringTok"/>
-        </w:rPr>
-        <w:t xml:space="preserve">"mailR"</w:t>
-      </w:r>
-      <w:r>
-        <w:rPr>
-          <w:rStyle w:val="NormalTok"/>
-        </w:rPr>
-        <w:t xml:space="preserve">)</w:t>
-      </w:r>
-      <w:r>
-        <w:br w:type="textWrapping"/>
-      </w:r>
-      <w:r>
-        <w:rPr>
-          <w:rStyle w:val="KeywordTok"/>
-        </w:rPr>
-        <w:t xml:space="preserve">install.packages</w:t>
-      </w:r>
-      <w:r>
-        <w:rPr>
-          <w:rStyle w:val="NormalTok"/>
-        </w:rPr>
-        <w:t xml:space="preserve">(</w:t>
-      </w:r>
-      <w:r>
-        <w:rPr>
-          <w:rStyle w:val="StringTok"/>
-        </w:rPr>
-        <w:t xml:space="preserve">"googlesheets"</w:t>
-      </w:r>
-      <w:r>
-        <w:rPr>
-          <w:rStyle w:val="NormalTok"/>
-        </w:rPr>
-        <w:t xml:space="preserve">)</w:t>
-      </w:r>
-      <w:r>
-        <w:br w:type="textWrapping"/>
-      </w:r>
-      <w:r>
-        <w:rPr>
-          <w:rStyle w:val="KeywordTok"/>
-        </w:rPr>
-        <w:t xml:space="preserve">install.packages</w:t>
-      </w:r>
-      <w:r>
-        <w:rPr>
-          <w:rStyle w:val="NormalTok"/>
-        </w:rPr>
-        <w:t xml:space="preserve">(</w:t>
-      </w:r>
-      <w:r>
-        <w:rPr>
-          <w:rStyle w:val="StringTok"/>
-        </w:rPr>
-        <w:t xml:space="preserve">'devtools'</w:t>
-      </w:r>
-      <w:r>
-        <w:rPr>
-          <w:rStyle w:val="NormalTok"/>
-        </w:rPr>
-        <w:t xml:space="preserve">)</w:t>
-      </w:r>
-      <w:r>
-        <w:br w:type="textWrapping"/>
-      </w:r>
-      <w:r>
-        <w:rPr>
-          <w:rStyle w:val="KeywordTok"/>
-        </w:rPr>
-        <w:t xml:space="preserve">install.packages</w:t>
-      </w:r>
-      <w:r>
-        <w:rPr>
-          <w:rStyle w:val="NormalTok"/>
-        </w:rPr>
-        <w:t xml:space="preserve">(</w:t>
-      </w:r>
-      <w:r>
-        <w:rPr>
-          <w:rStyle w:val="StringTok"/>
-        </w:rPr>
-        <w:t xml:space="preserve">'shinyapps'</w:t>
-      </w:r>
-      <w:r>
-        <w:rPr>
-          <w:rStyle w:val="NormalTok"/>
-        </w:rPr>
-        <w:t xml:space="preserve">)</w:t>
-      </w:r>
-      <w:r>
-        <w:br w:type="textWrapping"/>
-      </w:r>
-      <w:r>
-        <w:rPr>
-          <w:rStyle w:val="KeywordTok"/>
-        </w:rPr>
-        <w:t xml:space="preserve">install.packages</w:t>
-      </w:r>
-      <w:r>
-        <w:rPr>
-          <w:rStyle w:val="NormalTok"/>
-        </w:rPr>
-        <w:t xml:space="preserve">(</w:t>
-      </w:r>
-      <w:r>
-        <w:rPr>
-          <w:rStyle w:val="StringTok"/>
-        </w:rPr>
-        <w:t xml:space="preserve">'rsconnect'</w:t>
-      </w:r>
-      <w:r>
-        <w:rPr>
-          <w:rStyle w:val="NormalTok"/>
-        </w:rPr>
-        <w:t xml:space="preserve">)</w:t>
-      </w:r>
-    </w:p>
-    <w:p>
-      <w:pPr>
-        <w:pStyle w:val="Compact"/>
+    </w:p>
+    <w:p>
+      <w:pPr>
+        <w:pStyle w:val="FirstParagraph"/>
+      </w:pPr>
+      <w:r>
+        <w:t xml:space="preserve">The application can take some time to deploy. Once it has, a browser tab should open automatically pointing to learningforpurpose.shinyapps.io/QualtricsReports. This is the live application.</w:t>
+      </w:r>
+    </w:p>
+    <w:p>
+      <w:pPr>
         <w:numPr>
           <w:numId w:val="1007"/>
           <w:ilvl w:val="0"/>
         </w:numPr>
       </w:pPr>
       <w:r>
-        <w:t xml:space="preserve">Test that the application runs locally on your machine by opening server.R and pressing the “Run App” button in the top right corner of the code window. Depending on your settings it will open in a pop-up window, an embedded Rstudio window, or a browser tab.</w:t>
+        <w:t xml:space="preserve">Adjust the application's settings by finding the app in</w:t>
       </w:r>
       <w:r>
         <w:t xml:space="preserve"> </w:t>
       </w:r>
-      <w:r>
-        <w:t xml:space="preserve">Run the code in setup.R line by line to accomplish the following steps (ctrl+Enter with your cursor on the line you want to run). This step will:</w:t>
-      </w:r>
-    </w:p>
-    <w:p>
-      <w:pPr>
-        <w:pStyle w:val="Compact"/>
-        <w:numPr>
-          <w:numId w:val="1007"/>
-          <w:ilvl w:val="0"/>
-        </w:numPr>
-      </w:pPr>
-      <w:r>
-        <w:t xml:space="preserve">Authenticate with google to enable logging (make sure you use a google account that has write access to the logging document)</w:t>
-      </w:r>
-    </w:p>
-    <w:p>
-      <w:pPr>
-        <w:pStyle w:val="SourceCode"/>
-      </w:pPr>
-      <w:r>
-        <w:rPr>
-          <w:rStyle w:val="KeywordTok"/>
-        </w:rPr>
-        <w:t xml:space="preserve">library</w:t>
-      </w:r>
-      <w:r>
-        <w:rPr>
-          <w:rStyle w:val="NormalTok"/>
-        </w:rPr>
-        <w:t xml:space="preserve">(googlesheets)</w:t>
-      </w:r>
-      <w:r>
-        <w:br w:type="textWrapping"/>
-      </w:r>
-      <w:r>
-        <w:rPr>
-          <w:rStyle w:val="NormalTok"/>
-        </w:rPr>
-        <w:t xml:space="preserve">token &lt;-</w:t>
-      </w:r>
-      <w:r>
-        <w:rPr>
-          <w:rStyle w:val="StringTok"/>
-        </w:rPr>
-        <w:t xml:space="preserve"> </w:t>
-      </w:r>
-      <w:r>
-        <w:rPr>
-          <w:rStyle w:val="KeywordTok"/>
-        </w:rPr>
-        <w:t xml:space="preserve">gs_auth</w:t>
-      </w:r>
-      <w:r>
-        <w:rPr>
-          <w:rStyle w:val="NormalTok"/>
-        </w:rPr>
-        <w:t xml:space="preserve">(</w:t>
-      </w:r>
-      <w:r>
-        <w:rPr>
-          <w:rStyle w:val="DataTypeTok"/>
-        </w:rPr>
-        <w:t xml:space="preserve">cache =</w:t>
-      </w:r>
-      <w:r>
-        <w:rPr>
-          <w:rStyle w:val="NormalTok"/>
-        </w:rPr>
-        <w:t xml:space="preserve"> </w:t>
-      </w:r>
-      <w:r>
-        <w:rPr>
-          <w:rStyle w:val="OtherTok"/>
-        </w:rPr>
-        <w:t xml:space="preserve">FALSE</w:t>
-      </w:r>
-      <w:r>
-        <w:rPr>
-          <w:rStyle w:val="NormalTok"/>
-        </w:rPr>
-        <w:t xml:space="preserve">)</w:t>
-      </w:r>
-      <w:r>
-        <w:br w:type="textWrapping"/>
-      </w:r>
-      <w:r>
-        <w:rPr>
-          <w:rStyle w:val="KeywordTok"/>
-        </w:rPr>
-        <w:t xml:space="preserve">gd_token</w:t>
-      </w:r>
-      <w:r>
-        <w:rPr>
-          <w:rStyle w:val="NormalTok"/>
-        </w:rPr>
-        <w:t xml:space="preserve">()</w:t>
-      </w:r>
-      <w:r>
-        <w:br w:type="textWrapping"/>
-      </w:r>
-      <w:r>
-        <w:rPr>
-          <w:rStyle w:val="KeywordTok"/>
-        </w:rPr>
-        <w:t xml:space="preserve">saveRDS</w:t>
-      </w:r>
-      <w:r>
-        <w:rPr>
-          <w:rStyle w:val="NormalTok"/>
-        </w:rPr>
-        <w:t xml:space="preserve">(token, </w:t>
-      </w:r>
-      <w:r>
-        <w:rPr>
-          <w:rStyle w:val="DataTypeTok"/>
-        </w:rPr>
-        <w:t xml:space="preserve">file =</w:t>
-      </w:r>
-      <w:r>
-        <w:rPr>
-          <w:rStyle w:val="NormalTok"/>
-        </w:rPr>
-        <w:t xml:space="preserve"> </w:t>
-      </w:r>
-      <w:r>
-        <w:rPr>
-          <w:rStyle w:val="StringTok"/>
-        </w:rPr>
-        <w:t xml:space="preserve">"googlesheets_token.rds"</w:t>
-      </w:r>
-      <w:r>
-        <w:rPr>
-          <w:rStyle w:val="NormalTok"/>
-        </w:rPr>
-        <w:t xml:space="preserve">)</w:t>
-      </w:r>
-    </w:p>
-    <w:p>
-      <w:pPr>
-        <w:pStyle w:val="Compact"/>
-        <w:numPr>
-          <w:numId w:val="1008"/>
-          <w:ilvl w:val="0"/>
-        </w:numPr>
-      </w:pPr>
-      <w:r>
-        <w:t xml:space="preserve">Link your Rstudio to your ShinyApps account (should only have to do this once)</w:t>
-      </w:r>
-    </w:p>
-    <w:p>
-      <w:pPr>
-        <w:pStyle w:val="SourceCode"/>
-      </w:pPr>
-      <w:r>
-        <w:rPr>
-          <w:rStyle w:val="KeywordTok"/>
-        </w:rPr>
-        <w:t xml:space="preserve">require</w:t>
-      </w:r>
-      <w:r>
-        <w:rPr>
-          <w:rStyle w:val="NormalTok"/>
-        </w:rPr>
-        <w:t xml:space="preserve">(</w:t>
-      </w:r>
-      <w:r>
-        <w:rPr>
-          <w:rStyle w:val="StringTok"/>
-        </w:rPr>
-        <w:t xml:space="preserve">'devtools'</w:t>
-      </w:r>
-      <w:r>
-        <w:rPr>
-          <w:rStyle w:val="NormalTok"/>
-        </w:rPr>
-        <w:t xml:space="preserve">)</w:t>
-      </w:r>
-      <w:r>
-        <w:br w:type="textWrapping"/>
-      </w:r>
-      <w:r>
-        <w:rPr>
-          <w:rStyle w:val="NormalTok"/>
-        </w:rPr>
-        <w:t xml:space="preserve">devtools::</w:t>
-      </w:r>
-      <w:r>
-        <w:rPr>
-          <w:rStyle w:val="KeywordTok"/>
-        </w:rPr>
-        <w:t xml:space="preserve">install_github</w:t>
-      </w:r>
-      <w:r>
-        <w:rPr>
-          <w:rStyle w:val="NormalTok"/>
-        </w:rPr>
-        <w:t xml:space="preserve">(</w:t>
-      </w:r>
-      <w:r>
-        <w:rPr>
-          <w:rStyle w:val="StringTok"/>
-        </w:rPr>
-        <w:t xml:space="preserve">'rstudio/shinyapps'</w:t>
-      </w:r>
-      <w:r>
-        <w:rPr>
-          <w:rStyle w:val="NormalTok"/>
-        </w:rPr>
-        <w:t xml:space="preserve">)</w:t>
-      </w:r>
-      <w:r>
-        <w:br w:type="textWrapping"/>
-      </w:r>
-      <w:r>
-        <w:rPr>
-          <w:rStyle w:val="KeywordTok"/>
-        </w:rPr>
-        <w:t xml:space="preserve">require</w:t>
-      </w:r>
-      <w:r>
-        <w:rPr>
-          <w:rStyle w:val="NormalTok"/>
-        </w:rPr>
-        <w:t xml:space="preserve">(</w:t>
-      </w:r>
-      <w:r>
-        <w:rPr>
-          <w:rStyle w:val="StringTok"/>
-        </w:rPr>
-        <w:t xml:space="preserve">'shinyapps'</w:t>
-      </w:r>
-      <w:r>
-        <w:rPr>
-          <w:rStyle w:val="NormalTok"/>
-        </w:rPr>
-        <w:t xml:space="preserve">)</w:t>
-      </w:r>
-      <w:r>
-        <w:br w:type="textWrapping"/>
-      </w:r>
-      <w:r>
-        <w:rPr>
-          <w:rStyle w:val="NormalTok"/>
-        </w:rPr>
-        <w:t xml:space="preserve">shinyapps::</w:t>
-      </w:r>
-      <w:r>
-        <w:rPr>
-          <w:rStyle w:val="KeywordTok"/>
-        </w:rPr>
-        <w:t xml:space="preserve">setAccountInfo</w:t>
-      </w:r>
-      <w:r>
-        <w:rPr>
-          <w:rStyle w:val="NormalTok"/>
-        </w:rPr>
-        <w:t xml:space="preserve">(</w:t>
-      </w:r>
-      <w:r>
-        <w:rPr>
-          <w:rStyle w:val="DataTypeTok"/>
-        </w:rPr>
-        <w:t xml:space="preserve">name=</w:t>
-      </w:r>
-      <w:r>
-        <w:rPr>
-          <w:rStyle w:val="StringTok"/>
-        </w:rPr>
-        <w:t xml:space="preserve">'yourUserNameHere'</w:t>
-      </w:r>
-      <w:r>
-        <w:rPr>
-          <w:rStyle w:val="NormalTok"/>
-        </w:rPr>
-        <w:t xml:space="preserve">, </w:t>
-      </w:r>
-      <w:r>
-        <w:rPr>
-          <w:rStyle w:val="DataTypeTok"/>
-        </w:rPr>
-        <w:t xml:space="preserve">token=</w:t>
-      </w:r>
-      <w:r>
-        <w:rPr>
-          <w:rStyle w:val="StringTok"/>
-        </w:rPr>
-        <w:t xml:space="preserve">'yourTokenHere'</w:t>
-      </w:r>
-      <w:r>
-        <w:rPr>
-          <w:rStyle w:val="NormalTok"/>
-        </w:rPr>
-        <w:t xml:space="preserve">, </w:t>
-      </w:r>
-      <w:r>
-        <w:rPr>
-          <w:rStyle w:val="DataTypeTok"/>
-        </w:rPr>
-        <w:t xml:space="preserve">secret=</w:t>
-      </w:r>
-      <w:r>
-        <w:rPr>
-          <w:rStyle w:val="StringTok"/>
-        </w:rPr>
-        <w:t xml:space="preserve">'yourSecretHere'</w:t>
-      </w:r>
-      <w:r>
-        <w:rPr>
-          <w:rStyle w:val="NormalTok"/>
-        </w:rPr>
-        <w:t xml:space="preserve">)</w:t>
-      </w:r>
-    </w:p>
-    <w:p>
-      <w:pPr>
-        <w:pStyle w:val="Compact"/>
-        <w:numPr>
-          <w:numId w:val="1009"/>
-          <w:ilvl w:val="0"/>
-        </w:numPr>
-      </w:pPr>
-      <w:r>
-        <w:t xml:space="preserve">Deploy the application to ShinyApps.io</w:t>
-      </w:r>
-    </w:p>
-    <w:p>
-      <w:pPr>
-        <w:pStyle w:val="SourceCode"/>
-      </w:pPr>
-      <w:r>
-        <w:rPr>
-          <w:rStyle w:val="KeywordTok"/>
-        </w:rPr>
-        <w:t xml:space="preserve">library</w:t>
-      </w:r>
-      <w:r>
-        <w:rPr>
-          <w:rStyle w:val="NormalTok"/>
-        </w:rPr>
-        <w:t xml:space="preserve">(rsconnect)</w:t>
-      </w:r>
-      <w:r>
-        <w:br w:type="textWrapping"/>
-      </w:r>
-      <w:r>
-        <w:rPr>
-          <w:rStyle w:val="KeywordTok"/>
-        </w:rPr>
-        <w:t xml:space="preserve">deployApp</w:t>
-      </w:r>
-      <w:r>
-        <w:rPr>
-          <w:rStyle w:val="NormalTok"/>
-        </w:rPr>
-        <w:t xml:space="preserve">()</w:t>
-      </w:r>
-    </w:p>
-    <w:p>
-      <w:pPr>
-        <w:pStyle w:val="FirstParagraph"/>
-      </w:pPr>
-      <w:r>
-        <w:t xml:space="preserve">The application can take some time to deploy. Once it has, a browser tab should open automatically pointing to learningforpurpose.shinyapps.io/QualtricsReports. This is the live application.</w:t>
-      </w:r>
-      <w:r>
-        <w:t xml:space="preserve"> </w:t>
-      </w:r>
-      <w:r>
-        <w:t xml:space="preserve">You can view its parameters and performance by finding the app in</w:t>
-      </w:r>
-      <w:r>
-        <w:t xml:space="preserve"> </w:t>
-      </w:r>
-      <w:hyperlink r:id="rId24">
+      <w:hyperlink r:id="rId27">
         <w:r>
           <w:rPr>
             <w:rStyle w:val="Hyperlink"/>
@@ -983,62 +924,513 @@
         </w:r>
       </w:hyperlink>
       <w:r>
-        <w:t xml:space="preserve">. Here is a screenshot of the advanced settings I currently use:</w:t>
-      </w:r>
-    </w:p>
-    <w:p>
-      <w:pPr>
-        <w:pStyle w:val="Figure"/>
-      </w:pPr>
-      <w:r>
-        <w:drawing>
-          <wp:inline>
-            <wp:extent cx="5334000" cy="6513794"/>
-            <wp:effectExtent b="0" l="0" r="0" t="0"/>
-            <wp:docPr descr="" id="1" name="Picture"/>
-            <a:graphic>
-              <a:graphicData uri="http://schemas.openxmlformats.org/drawingml/2006/picture">
-                <pic:pic>
-                  <pic:nvPicPr>
-                    <pic:cNvPr descr="shiny_advanced_settings.png" id="0" name="Picture"/>
-                    <pic:cNvPicPr>
-                      <a:picLocks noChangeArrowheads="1" noChangeAspect="1"/>
-                    </pic:cNvPicPr>
-                  </pic:nvPicPr>
-                  <pic:blipFill>
-                    <a:blip r:embed="rId25"/>
-                    <a:stretch>
-                      <a:fillRect/>
-                    </a:stretch>
-                  </pic:blipFill>
-                  <pic:spPr bwMode="auto">
-                    <a:xfrm>
-                      <a:off x="0" y="0"/>
-                      <a:ext cx="5334000" cy="6513794"/>
-                    </a:xfrm>
-                    <a:prstGeom prst="rect">
-                      <a:avLst/>
-                    </a:prstGeom>
-                    <a:noFill/>
-                    <a:ln w="9525">
-                      <a:noFill/>
-                      <a:headEnd/>
-                      <a:tailEnd/>
-                    </a:ln>
-                  </pic:spPr>
-                </pic:pic>
-              </a:graphicData>
-            </a:graphic>
-          </wp:inline>
-        </w:drawing>
+        <w:t xml:space="preserve"> </w:t>
+      </w:r>
+      <w:r>
+        <w:t xml:space="preserve">and navigating to the settings tab. The settings you shoud choose are:</w:t>
+      </w:r>
+    </w:p>
+    <w:p>
+      <w:pPr>
+        <w:pStyle w:val="Compact"/>
+        <w:numPr>
+          <w:numId w:val="1008"/>
+          <w:ilvl w:val="1"/>
+        </w:numPr>
+      </w:pPr>
+      <w:r>
+        <w:t xml:space="preserve">General:</w:t>
+      </w:r>
+    </w:p>
+    <w:p>
+      <w:pPr>
+        <w:pStyle w:val="Compact"/>
+        <w:numPr>
+          <w:numId w:val="1009"/>
+          <w:ilvl w:val="2"/>
+        </w:numPr>
+      </w:pPr>
+      <w:r>
+        <w:rPr>
+          <w:rStyle w:val="VerbatimChar"/>
+        </w:rPr>
+        <w:t xml:space="preserve">Instance Size</w:t>
+      </w:r>
+    </w:p>
+    <w:p>
+      <w:pPr>
+        <w:pStyle w:val="Compact"/>
+        <w:numPr>
+          <w:numId w:val="1010"/>
+          <w:ilvl w:val="3"/>
+        </w:numPr>
+      </w:pPr>
+      <w:r>
+        <w:t xml:space="preserve">Large (1GB)</w:t>
+      </w:r>
+    </w:p>
+    <w:p>
+      <w:pPr>
+        <w:pStyle w:val="Compact"/>
+        <w:numPr>
+          <w:numId w:val="1010"/>
+          <w:ilvl w:val="3"/>
+        </w:numPr>
+      </w:pPr>
+      <w:r>
+        <w:t xml:space="preserve">Select larger instances if you require more memory for your application. Free and starter plans are limited to a maximum of 1GB (Large).</w:t>
+      </w:r>
+    </w:p>
+    <w:p>
+      <w:pPr>
+        <w:pStyle w:val="Compact"/>
+        <w:numPr>
+          <w:numId w:val="1009"/>
+          <w:ilvl w:val="2"/>
+        </w:numPr>
+      </w:pPr>
+      <w:r>
+        <w:rPr>
+          <w:rStyle w:val="VerbatimChar"/>
+        </w:rPr>
+        <w:t xml:space="preserve">Instance Idle Timeout</w:t>
+      </w:r>
+    </w:p>
+    <w:p>
+      <w:pPr>
+        <w:pStyle w:val="Compact"/>
+        <w:numPr>
+          <w:numId w:val="1011"/>
+          <w:ilvl w:val="3"/>
+        </w:numPr>
+      </w:pPr>
+      <w:r>
+        <w:t xml:space="preserve">14 min</w:t>
+      </w:r>
+    </w:p>
+    <w:p>
+      <w:pPr>
+        <w:pStyle w:val="Compact"/>
+        <w:numPr>
+          <w:numId w:val="1011"/>
+          <w:ilvl w:val="3"/>
+        </w:numPr>
+      </w:pPr>
+      <w:r>
+        <w:t xml:space="preserve">Time after which your idle application will be stopped. The minimum is 5 minutes.</w:t>
+      </w:r>
+    </w:p>
+    <w:p>
+      <w:pPr>
+        <w:pStyle w:val="Compact"/>
+        <w:numPr>
+          <w:numId w:val="1008"/>
+          <w:ilvl w:val="1"/>
+        </w:numPr>
+      </w:pPr>
+      <w:r>
+        <w:t xml:space="preserve">Advanced:</w:t>
+      </w:r>
+    </w:p>
+    <w:p>
+      <w:pPr>
+        <w:pStyle w:val="Compact"/>
+        <w:numPr>
+          <w:numId w:val="1012"/>
+          <w:ilvl w:val="2"/>
+        </w:numPr>
+      </w:pPr>
+      <w:r>
+        <w:rPr>
+          <w:rStyle w:val="VerbatimChar"/>
+        </w:rPr>
+        <w:t xml:space="preserve">Max Worker Processes</w:t>
+      </w:r>
+    </w:p>
+    <w:p>
+      <w:pPr>
+        <w:pStyle w:val="Compact"/>
+        <w:numPr>
+          <w:numId w:val="1013"/>
+          <w:ilvl w:val="3"/>
+        </w:numPr>
+      </w:pPr>
+      <w:r>
+        <w:t xml:space="preserve">1</w:t>
+      </w:r>
+    </w:p>
+    <w:p>
+      <w:pPr>
+        <w:pStyle w:val="Compact"/>
+        <w:numPr>
+          <w:numId w:val="1013"/>
+          <w:ilvl w:val="3"/>
+        </w:numPr>
+      </w:pPr>
+      <w:r>
+        <w:t xml:space="preserve">Number of worker processes that can be started in a single instance.</w:t>
+      </w:r>
+    </w:p>
+    <w:p>
+      <w:pPr>
+        <w:pStyle w:val="Compact"/>
+        <w:numPr>
+          <w:numId w:val="1012"/>
+          <w:ilvl w:val="2"/>
+        </w:numPr>
+      </w:pPr>
+      <w:r>
+        <w:rPr>
+          <w:rStyle w:val="VerbatimChar"/>
+        </w:rPr>
+        <w:t xml:space="preserve">Max Connections</w:t>
+      </w:r>
+    </w:p>
+    <w:p>
+      <w:pPr>
+        <w:pStyle w:val="Compact"/>
+        <w:numPr>
+          <w:numId w:val="1014"/>
+          <w:ilvl w:val="3"/>
+        </w:numPr>
+      </w:pPr>
+      <w:r>
+        <w:t xml:space="preserve">50</w:t>
+      </w:r>
+    </w:p>
+    <w:p>
+      <w:pPr>
+        <w:pStyle w:val="Compact"/>
+        <w:numPr>
+          <w:numId w:val="1014"/>
+          <w:ilvl w:val="3"/>
+        </w:numPr>
+      </w:pPr>
+      <w:r>
+        <w:t xml:space="preserve">Number of concurrent connections allowed per worker process.</w:t>
+      </w:r>
+    </w:p>
+    <w:p>
+      <w:pPr>
+        <w:pStyle w:val="Compact"/>
+        <w:numPr>
+          <w:numId w:val="1012"/>
+          <w:ilvl w:val="2"/>
+        </w:numPr>
+      </w:pPr>
+      <w:r>
+        <w:rPr>
+          <w:rStyle w:val="VerbatimChar"/>
+        </w:rPr>
+        <w:t xml:space="preserve">Worker Load Factor</w:t>
+      </w:r>
+    </w:p>
+    <w:p>
+      <w:pPr>
+        <w:pStyle w:val="Compact"/>
+        <w:numPr>
+          <w:numId w:val="1015"/>
+          <w:ilvl w:val="3"/>
+        </w:numPr>
+      </w:pPr>
+      <w:r>
+        <w:t xml:space="preserve">5 %</w:t>
+      </w:r>
+    </w:p>
+    <w:p>
+      <w:pPr>
+        <w:pStyle w:val="Compact"/>
+        <w:numPr>
+          <w:numId w:val="1015"/>
+          <w:ilvl w:val="3"/>
+        </w:numPr>
+      </w:pPr>
+      <w:r>
+        <w:t xml:space="preserve">Threshold percentage after which a new connection will trigger the addition of a new worker process (limited to the Max Worker Processes limit).</w:t>
+      </w:r>
+    </w:p>
+    <w:p>
+      <w:pPr>
+        <w:pStyle w:val="Compact"/>
+        <w:numPr>
+          <w:numId w:val="1012"/>
+          <w:ilvl w:val="2"/>
+        </w:numPr>
+      </w:pPr>
+      <w:r>
+        <w:rPr>
+          <w:rStyle w:val="VerbatimChar"/>
+        </w:rPr>
+        <w:t xml:space="preserve">Connection Timeout</w:t>
+      </w:r>
+    </w:p>
+    <w:p>
+      <w:pPr>
+        <w:pStyle w:val="Compact"/>
+        <w:numPr>
+          <w:numId w:val="1016"/>
+          <w:ilvl w:val="3"/>
+        </w:numPr>
+      </w:pPr>
+      <w:r>
+        <w:t xml:space="preserve">900 sec</w:t>
+      </w:r>
+    </w:p>
+    <w:p>
+      <w:pPr>
+        <w:pStyle w:val="Compact"/>
+        <w:numPr>
+          <w:numId w:val="1016"/>
+          <w:ilvl w:val="3"/>
+        </w:numPr>
+      </w:pPr>
+      <w:r>
+        <w:t xml:space="preserve">Seconds of inactivity before a browser connection to a worker process is considered to be idle and is closed.</w:t>
+      </w:r>
+    </w:p>
+    <w:p>
+      <w:pPr>
+        <w:pStyle w:val="Compact"/>
+        <w:numPr>
+          <w:numId w:val="1012"/>
+          <w:ilvl w:val="2"/>
+        </w:numPr>
+      </w:pPr>
+      <w:r>
+        <w:rPr>
+          <w:rStyle w:val="VerbatimChar"/>
+        </w:rPr>
+        <w:t xml:space="preserve">Read Timeout</w:t>
+      </w:r>
+    </w:p>
+    <w:p>
+      <w:pPr>
+        <w:pStyle w:val="Compact"/>
+        <w:numPr>
+          <w:numId w:val="1017"/>
+          <w:ilvl w:val="3"/>
+        </w:numPr>
+      </w:pPr>
+      <w:r>
+        <w:t xml:space="preserve">3600 sec</w:t>
+      </w:r>
+    </w:p>
+    <w:p>
+      <w:pPr>
+        <w:pStyle w:val="Compact"/>
+        <w:numPr>
+          <w:numId w:val="1017"/>
+          <w:ilvl w:val="3"/>
+        </w:numPr>
+      </w:pPr>
+      <w:r>
+        <w:t xml:space="preserve">Seconds of browser to worker inactivity after which the connection is considered to be idle and is closed. Use a value of 0 for non-interactive applications, e.g. a dashboard.</w:t>
+      </w:r>
+    </w:p>
+    <w:p>
+      <w:pPr>
+        <w:pStyle w:val="Compact"/>
+        <w:numPr>
+          <w:numId w:val="1012"/>
+          <w:ilvl w:val="2"/>
+        </w:numPr>
+      </w:pPr>
+      <w:r>
+        <w:rPr>
+          <w:rStyle w:val="VerbatimChar"/>
+        </w:rPr>
+        <w:t xml:space="preserve">Startup Timeout</w:t>
+      </w:r>
+    </w:p>
+    <w:p>
+      <w:pPr>
+        <w:pStyle w:val="Compact"/>
+        <w:numPr>
+          <w:numId w:val="1018"/>
+          <w:ilvl w:val="3"/>
+        </w:numPr>
+      </w:pPr>
+      <w:r>
+        <w:t xml:space="preserve">300 sec</w:t>
+      </w:r>
+    </w:p>
+    <w:p>
+      <w:pPr>
+        <w:pStyle w:val="Compact"/>
+        <w:numPr>
+          <w:numId w:val="1018"/>
+          <w:ilvl w:val="3"/>
+        </w:numPr>
+      </w:pPr>
+      <w:r>
+        <w:t xml:space="preserve">Time that an instance will wait for a worker to start. Increase this number if you load a lot of data or have a longer application startup time. The maximum is 300 seconds.</w:t>
+      </w:r>
+    </w:p>
+    <w:p>
+      <w:pPr>
+        <w:pStyle w:val="Compact"/>
+        <w:numPr>
+          <w:numId w:val="1012"/>
+          <w:ilvl w:val="2"/>
+        </w:numPr>
+      </w:pPr>
+      <w:r>
+        <w:rPr>
+          <w:rStyle w:val="VerbatimChar"/>
+        </w:rPr>
+        <w:t xml:space="preserve">Idle Timeout</w:t>
+      </w:r>
+    </w:p>
+    <w:p>
+      <w:pPr>
+        <w:pStyle w:val="Compact"/>
+        <w:numPr>
+          <w:numId w:val="1019"/>
+          <w:ilvl w:val="3"/>
+        </w:numPr>
+      </w:pPr>
+      <w:r>
+        <w:t xml:space="preserve">60 sec</w:t>
+      </w:r>
+    </w:p>
+    <w:p>
+      <w:pPr>
+        <w:pStyle w:val="Compact"/>
+        <w:numPr>
+          <w:numId w:val="1019"/>
+          <w:ilvl w:val="3"/>
+        </w:numPr>
+      </w:pPr>
+      <w:r>
+        <w:t xml:space="preserve">Wait time in seconds before an idle worker process with no connections is shut down. The value must be between 5 and 60 seconds.</w:t>
+      </w:r>
+    </w:p>
+    <w:p>
+      <w:pPr>
+        <w:pStyle w:val="Compact"/>
+        <w:numPr>
+          <w:numId w:val="1012"/>
+          <w:ilvl w:val="2"/>
+        </w:numPr>
+      </w:pPr>
+      <w:r>
+        <w:rPr>
+          <w:rStyle w:val="VerbatimChar"/>
+        </w:rPr>
+        <w:t xml:space="preserve">Instance Load Factor</w:t>
+      </w:r>
+    </w:p>
+    <w:p>
+      <w:pPr>
+        <w:pStyle w:val="Compact"/>
+        <w:numPr>
+          <w:numId w:val="1020"/>
+          <w:ilvl w:val="3"/>
+        </w:numPr>
+      </w:pPr>
+      <w:r>
+        <w:t xml:space="preserve">50 %</w:t>
+      </w:r>
+    </w:p>
+    <w:p>
+      <w:pPr>
+        <w:pStyle w:val="Compact"/>
+        <w:numPr>
+          <w:numId w:val="1020"/>
+          <w:ilvl w:val="3"/>
+        </w:numPr>
+      </w:pPr>
+      <w:r>
+        <w:t xml:space="preserve">Threshold percentage after which a new connection will trigger the addition of an application instance (limited to the Maximum Instance Limit, free tier is 1).</w:t>
+      </w:r>
+    </w:p>
+    <w:p>
+      <w:pPr>
+        <w:pStyle w:val="Compact"/>
+        <w:numPr>
+          <w:numId w:val="1012"/>
+          <w:ilvl w:val="2"/>
+        </w:numPr>
+      </w:pPr>
+      <w:r>
+        <w:rPr>
+          <w:rStyle w:val="VerbatimChar"/>
+        </w:rPr>
+        <w:t xml:space="preserve">Start Count</w:t>
+      </w:r>
+      <w:r>
+        <w:t xml:space="preserve">:</w:t>
+      </w:r>
+    </w:p>
+    <w:p>
+      <w:pPr>
+        <w:pStyle w:val="Compact"/>
+        <w:numPr>
+          <w:numId w:val="1021"/>
+          <w:ilvl w:val="3"/>
+        </w:numPr>
+      </w:pPr>
+      <w:r>
+        <w:t xml:space="preserve">1</w:t>
+      </w:r>
+    </w:p>
+    <w:p>
+      <w:pPr>
+        <w:pStyle w:val="Compact"/>
+        <w:numPr>
+          <w:numId w:val="1021"/>
+          <w:ilvl w:val="3"/>
+        </w:numPr>
+      </w:pPr>
+      <w:r>
+        <w:t xml:space="preserve">Number of instances to bring up when an application starts. Pick a higher number if you know that your application receives flash traffic.</w:t>
+      </w:r>
+    </w:p>
+    <w:p>
+      <w:pPr>
+        <w:pStyle w:val="Compact"/>
+        <w:numPr>
+          <w:numId w:val="1012"/>
+          <w:ilvl w:val="2"/>
+        </w:numPr>
+      </w:pPr>
+      <w:r>
+        <w:rPr>
+          <w:rStyle w:val="VerbatimChar"/>
+        </w:rPr>
+        <w:t xml:space="preserve">Package Cache</w:t>
+      </w:r>
+    </w:p>
+    <w:p>
+      <w:pPr>
+        <w:pStyle w:val="Compact"/>
+        <w:numPr>
+          <w:numId w:val="1022"/>
+          <w:ilvl w:val="3"/>
+        </w:numPr>
+      </w:pPr>
+      <w:r>
+        <w:t xml:space="preserve">Off</w:t>
+      </w:r>
+    </w:p>
+    <w:p>
+      <w:pPr>
+        <w:pStyle w:val="Compact"/>
+        <w:numPr>
+          <w:numId w:val="1022"/>
+          <w:ilvl w:val="3"/>
+        </w:numPr>
+      </w:pPr>
+      <w:r>
+        <w:t xml:space="preserve">Enable/Disable the use of package caching when your application is built. Caching allows for faster deploy times, disable it only if you suspect that the build is failing due to caching.</w:t>
       </w:r>
     </w:p>
     <w:p>
       <w:pPr>
         <w:pStyle w:val="Heading2"/>
       </w:pPr>
-      <w:bookmarkStart w:id="26" w:name="setting-up-multiple-surveys"/>
-      <w:bookmarkEnd w:id="26"/>
+      <w:bookmarkStart w:id="28" w:name="setting-up-multiple-surveys"/>
+      <w:bookmarkEnd w:id="28"/>
       <w:r>
         <w:t xml:space="preserve">Setting Up Multiple Surveys</w:t>
       </w:r>
@@ -1055,19 +1447,28 @@
       <w:pPr>
         <w:pStyle w:val="Compact"/>
         <w:numPr>
-          <w:numId w:val="1010"/>
+          <w:numId w:val="1023"/>
           <w:ilvl w:val="0"/>
         </w:numPr>
       </w:pPr>
       <w:r>
-        <w:t xml:space="preserve">Define the name of the survey and its parameters in the redirect-URL from Qualtrics (survey=report2&amp;param1=one&amp;param2=two)</w:t>
-      </w:r>
-    </w:p>
-    <w:p>
-      <w:pPr>
-        <w:pStyle w:val="Compact"/>
-        <w:numPr>
-          <w:numId w:val="1010"/>
+        <w:t xml:space="preserve">Define the name of the survey and its parameters in the redirect-URL from Qualtrics (</w:t>
+      </w:r>
+      <w:r>
+        <w:rPr>
+          <w:rStyle w:val="VerbatimChar"/>
+        </w:rPr>
+        <w:t xml:space="preserve">survey=report2&amp;param1=one&amp;param2=two</w:t>
+      </w:r>
+      <w:r>
+        <w:t xml:space="preserve">)</w:t>
+      </w:r>
+    </w:p>
+    <w:p>
+      <w:pPr>
+        <w:pStyle w:val="Compact"/>
+        <w:numPr>
+          <w:numId w:val="1023"/>
           <w:ilvl w:val="0"/>
         </w:numPr>
       </w:pPr>
@@ -1079,12 +1480,57 @@
       <w:pPr>
         <w:pStyle w:val="Compact"/>
         <w:numPr>
-          <w:numId w:val="1010"/>
+          <w:numId w:val="1023"/>
           <w:ilvl w:val="0"/>
         </w:numPr>
       </w:pPr>
       <w:r>
-        <w:t xml:space="preserve">Upload a new knirtr template to shinyapps.io with the same name (case-sensitive) as in the redirect-URL (report2.Rmd)</w:t>
+        <w:t xml:space="preserve">Create a new knitr template with the same name (case-sensitive) as in the redirect-URL (</w:t>
+      </w:r>
+      <w:r>
+        <w:rPr>
+          <w:rStyle w:val="VerbatimChar"/>
+        </w:rPr>
+        <w:t xml:space="preserve">report2.Rmd</w:t>
+      </w:r>
+      <w:r>
+        <w:t xml:space="preserve">) and place it in the</w:t>
+      </w:r>
+      <w:r>
+        <w:t xml:space="preserve"> </w:t>
+      </w:r>
+      <w:r>
+        <w:rPr>
+          <w:rStyle w:val="VerbatimChar"/>
+        </w:rPr>
+        <w:t xml:space="preserve">report_templates</w:t>
+      </w:r>
+      <w:r>
+        <w:t xml:space="preserve"> </w:t>
+      </w:r>
+      <w:r>
+        <w:t xml:space="preserve">folder</w:t>
+      </w:r>
+    </w:p>
+    <w:p>
+      <w:pPr>
+        <w:pStyle w:val="Compact"/>
+        <w:numPr>
+          <w:numId w:val="1023"/>
+          <w:ilvl w:val="0"/>
+        </w:numPr>
+      </w:pPr>
+      <w:r>
+        <w:t xml:space="preserve">Redeploy the application by sourcing the deployment script (</w:t>
+      </w:r>
+      <w:r>
+        <w:rPr>
+          <w:rStyle w:val="VerbatimChar"/>
+        </w:rPr>
+        <w:t xml:space="preserve">source("deployment.R")</w:t>
+      </w:r>
+      <w:r>
+        <w:t xml:space="preserve">)</w:t>
       </w:r>
     </w:p>
     <w:p>
@@ -1099,8 +1545,8 @@
       <w:pPr>
         <w:pStyle w:val="Heading2"/>
       </w:pPr>
-      <w:bookmarkStart w:id="27" w:name="using-external-data"/>
-      <w:bookmarkEnd w:id="27"/>
+      <w:bookmarkStart w:id="29" w:name="using-external-data"/>
+      <w:bookmarkEnd w:id="29"/>
       <w:r>
         <w:t xml:space="preserve">Using External Data</w:t>
       </w:r>
@@ -1125,7 +1571,7 @@
       <w:pPr>
         <w:pStyle w:val="Compact"/>
         <w:numPr>
-          <w:numId w:val="1011"/>
+          <w:numId w:val="1024"/>
           <w:ilvl w:val="0"/>
         </w:numPr>
       </w:pPr>
@@ -1137,7 +1583,7 @@
       <w:pPr>
         <w:pStyle w:val="Compact"/>
         <w:numPr>
-          <w:numId w:val="1011"/>
+          <w:numId w:val="1024"/>
           <w:ilvl w:val="0"/>
         </w:numPr>
       </w:pPr>
@@ -1149,7 +1595,7 @@
       <w:pPr>
         <w:pStyle w:val="Compact"/>
         <w:numPr>
-          <w:numId w:val="1011"/>
+          <w:numId w:val="1024"/>
           <w:ilvl w:val="0"/>
         </w:numPr>
       </w:pPr>
@@ -1273,7 +1719,7 @@
     </w:lvl>
   </w:abstractNum>
   <w:abstractNum w:abstractNumId="990">
-    <w:nsid w:val="bf9a9c0d"/>
+    <w:nsid w:val="60dccf56"/>
     <w:multiLevelType w:val="multilevel"/>
     <w:lvl w:ilvl="0">
       <w:numFmt w:val="bullet"/>
@@ -1354,7 +1800,7 @@
     </w:lvl>
   </w:abstractNum>
   <w:abstractNum w:abstractNumId="99411">
-    <w:nsid w:val="4b2c78b7"/>
+    <w:nsid w:val="d3792c81"/>
     <w:multiLevelType w:val="multilevel"/>
     <w:lvl w:ilvl="0">
       <w:start w:val="1"/>
@@ -1442,7 +1888,7 @@
     </w:lvl>
   </w:abstractNum>
   <w:abstractNum w:abstractNumId="99711">
-    <w:nsid w:val="7efd1951"/>
+    <w:nsid w:val="5d54a75a"/>
     <w:multiLevelType w:val="multilevel"/>
     <w:lvl w:ilvl="0">
       <w:start w:val="1"/>
@@ -1530,7 +1976,7 @@
     </w:lvl>
   </w:abstractNum>
   <w:abstractNum w:abstractNumId="991">
-    <w:nsid w:val="b332d3e0"/>
+    <w:nsid w:val="b7fcf965"/>
     <w:multiLevelType w:val="multilevel"/>
     <w:lvl w:ilvl="0">
       <w:numFmt w:val="bullet"/>
@@ -1610,184 +2056,8 @@
       </w:pPr>
     </w:lvl>
   </w:abstractNum>
-  <w:abstractNum w:abstractNumId="99412">
-    <w:nsid w:val="b004b0d9"/>
-    <w:multiLevelType w:val="multilevel"/>
-    <w:lvl w:ilvl="0">
-      <w:start w:val="2"/>
-      <w:numFmt w:val="decimal"/>
-      <w:lvlText w:val="%1."/>
-      <w:lvlJc w:val="left"/>
-      <w:pPr>
-        <w:tabs>
-          <w:tab w:val="num" w:pos="0"/>
-        </w:tabs>
-        <w:ind w:left="480" w:hanging="480"/>
-      </w:pPr>
-    </w:lvl>
-    <w:lvl w:ilvl="1">
-      <w:start w:val="2"/>
-      <w:numFmt w:val="decimal"/>
-      <w:lvlText w:val="%2."/>
-      <w:lvlJc w:val="left"/>
-      <w:pPr>
-        <w:tabs>
-          <w:tab w:val="num" w:pos="720"/>
-        </w:tabs>
-        <w:ind w:left="1200" w:hanging="480"/>
-      </w:pPr>
-    </w:lvl>
-    <w:lvl w:ilvl="2">
-      <w:start w:val="2"/>
-      <w:numFmt w:val="decimal"/>
-      <w:lvlText w:val="%3."/>
-      <w:lvlJc w:val="left"/>
-      <w:pPr>
-        <w:tabs>
-          <w:tab w:val="num" w:pos="1440"/>
-        </w:tabs>
-        <w:ind w:left="1920" w:hanging="480"/>
-      </w:pPr>
-    </w:lvl>
-    <w:lvl w:ilvl="3">
-      <w:start w:val="2"/>
-      <w:numFmt w:val="decimal"/>
-      <w:lvlText w:val="%4."/>
-      <w:lvlJc w:val="left"/>
-      <w:pPr>
-        <w:tabs>
-          <w:tab w:val="num" w:pos="2160"/>
-        </w:tabs>
-        <w:ind w:left="2640" w:hanging="480"/>
-      </w:pPr>
-    </w:lvl>
-    <w:lvl w:ilvl="4">
-      <w:start w:val="2"/>
-      <w:numFmt w:val="decimal"/>
-      <w:lvlText w:val="%5."/>
-      <w:lvlJc w:val="left"/>
-      <w:pPr>
-        <w:tabs>
-          <w:tab w:val="num" w:pos="2880"/>
-        </w:tabs>
-        <w:ind w:left="3360" w:hanging="480"/>
-      </w:pPr>
-    </w:lvl>
-    <w:lvl w:ilvl="5">
-      <w:start w:val="2"/>
-      <w:numFmt w:val="decimal"/>
-      <w:lvlText w:val="%6."/>
-      <w:lvlJc w:val="left"/>
-      <w:pPr>
-        <w:tabs>
-          <w:tab w:val="num" w:pos="3600"/>
-        </w:tabs>
-        <w:ind w:left="4080" w:hanging="480"/>
-      </w:pPr>
-    </w:lvl>
-    <w:lvl w:ilvl="6">
-      <w:start w:val="2"/>
-      <w:numFmt w:val="decimal"/>
-      <w:lvlText w:val="%7."/>
-      <w:lvlJc w:val="left"/>
-      <w:pPr>
-        <w:tabs>
-          <w:tab w:val="num" w:pos="4320"/>
-        </w:tabs>
-        <w:ind w:left="4800" w:hanging="480"/>
-      </w:pPr>
-    </w:lvl>
-  </w:abstractNum>
-  <w:abstractNum w:abstractNumId="99414">
-    <w:nsid w:val="787b98ca"/>
-    <w:multiLevelType w:val="multilevel"/>
-    <w:lvl w:ilvl="0">
-      <w:start w:val="4"/>
-      <w:numFmt w:val="decimal"/>
-      <w:lvlText w:val="%1."/>
-      <w:lvlJc w:val="left"/>
-      <w:pPr>
-        <w:tabs>
-          <w:tab w:val="num" w:pos="0"/>
-        </w:tabs>
-        <w:ind w:left="480" w:hanging="480"/>
-      </w:pPr>
-    </w:lvl>
-    <w:lvl w:ilvl="1">
-      <w:start w:val="4"/>
-      <w:numFmt w:val="decimal"/>
-      <w:lvlText w:val="%2."/>
-      <w:lvlJc w:val="left"/>
-      <w:pPr>
-        <w:tabs>
-          <w:tab w:val="num" w:pos="720"/>
-        </w:tabs>
-        <w:ind w:left="1200" w:hanging="480"/>
-      </w:pPr>
-    </w:lvl>
-    <w:lvl w:ilvl="2">
-      <w:start w:val="4"/>
-      <w:numFmt w:val="decimal"/>
-      <w:lvlText w:val="%3."/>
-      <w:lvlJc w:val="left"/>
-      <w:pPr>
-        <w:tabs>
-          <w:tab w:val="num" w:pos="1440"/>
-        </w:tabs>
-        <w:ind w:left="1920" w:hanging="480"/>
-      </w:pPr>
-    </w:lvl>
-    <w:lvl w:ilvl="3">
-      <w:start w:val="4"/>
-      <w:numFmt w:val="decimal"/>
-      <w:lvlText w:val="%4."/>
-      <w:lvlJc w:val="left"/>
-      <w:pPr>
-        <w:tabs>
-          <w:tab w:val="num" w:pos="2160"/>
-        </w:tabs>
-        <w:ind w:left="2640" w:hanging="480"/>
-      </w:pPr>
-    </w:lvl>
-    <w:lvl w:ilvl="4">
-      <w:start w:val="4"/>
-      <w:numFmt w:val="decimal"/>
-      <w:lvlText w:val="%5."/>
-      <w:lvlJc w:val="left"/>
-      <w:pPr>
-        <w:tabs>
-          <w:tab w:val="num" w:pos="2880"/>
-        </w:tabs>
-        <w:ind w:left="3360" w:hanging="480"/>
-      </w:pPr>
-    </w:lvl>
-    <w:lvl w:ilvl="5">
-      <w:start w:val="4"/>
-      <w:numFmt w:val="decimal"/>
-      <w:lvlText w:val="%6."/>
-      <w:lvlJc w:val="left"/>
-      <w:pPr>
-        <w:tabs>
-          <w:tab w:val="num" w:pos="3600"/>
-        </w:tabs>
-        <w:ind w:left="4080" w:hanging="480"/>
-      </w:pPr>
-    </w:lvl>
-    <w:lvl w:ilvl="6">
-      <w:start w:val="4"/>
-      <w:numFmt w:val="decimal"/>
-      <w:lvlText w:val="%7."/>
-      <w:lvlJc w:val="left"/>
-      <w:pPr>
-        <w:tabs>
-          <w:tab w:val="num" w:pos="4320"/>
-        </w:tabs>
-        <w:ind w:left="4800" w:hanging="480"/>
-      </w:pPr>
-    </w:lvl>
-  </w:abstractNum>
   <w:abstractNum w:abstractNumId="99415">
-    <w:nsid w:val="9fcaedf2"/>
+    <w:nsid w:val="1f895b21"/>
     <w:multiLevelType w:val="multilevel"/>
     <w:lvl w:ilvl="0">
       <w:start w:val="5"/>
@@ -1874,11 +2144,11 @@
       </w:pPr>
     </w:lvl>
   </w:abstractNum>
-  <w:abstractNum w:abstractNumId="99417">
-    <w:nsid w:val="9d98438f"/>
+  <w:abstractNum w:abstractNumId="99416">
+    <w:nsid w:val="680bad6c"/>
     <w:multiLevelType w:val="multilevel"/>
     <w:lvl w:ilvl="0">
-      <w:start w:val="7"/>
+      <w:start w:val="6"/>
       <w:numFmt w:val="decimal"/>
       <w:lvlText w:val="%1."/>
       <w:lvlJc w:val="left"/>
@@ -1890,7 +2160,7 @@
       </w:pPr>
     </w:lvl>
     <w:lvl w:ilvl="1">
-      <w:start w:val="7"/>
+      <w:start w:val="6"/>
       <w:numFmt w:val="decimal"/>
       <w:lvlText w:val="%2."/>
       <w:lvlJc w:val="left"/>
@@ -1902,7 +2172,7 @@
       </w:pPr>
     </w:lvl>
     <w:lvl w:ilvl="2">
-      <w:start w:val="7"/>
+      <w:start w:val="6"/>
       <w:numFmt w:val="decimal"/>
       <w:lvlText w:val="%3."/>
       <w:lvlJc w:val="left"/>
@@ -1914,7 +2184,7 @@
       </w:pPr>
     </w:lvl>
     <w:lvl w:ilvl="3">
-      <w:start w:val="7"/>
+      <w:start w:val="6"/>
       <w:numFmt w:val="decimal"/>
       <w:lvlText w:val="%4."/>
       <w:lvlJc w:val="left"/>
@@ -1926,7 +2196,7 @@
       </w:pPr>
     </w:lvl>
     <w:lvl w:ilvl="4">
-      <w:start w:val="7"/>
+      <w:start w:val="6"/>
       <w:numFmt w:val="decimal"/>
       <w:lvlText w:val="%5."/>
       <w:lvlJc w:val="left"/>
@@ -1938,7 +2208,7 @@
       </w:pPr>
     </w:lvl>
     <w:lvl w:ilvl="5">
-      <w:start w:val="7"/>
+      <w:start w:val="6"/>
       <w:numFmt w:val="decimal"/>
       <w:lvlText w:val="%6."/>
       <w:lvlJc w:val="left"/>
@@ -1950,7 +2220,7 @@
       </w:pPr>
     </w:lvl>
     <w:lvl w:ilvl="6">
-      <w:start w:val="7"/>
+      <w:start w:val="6"/>
       <w:numFmt w:val="decimal"/>
       <w:lvlText w:val="%7."/>
       <w:lvlJc w:val="left"/>
@@ -1963,7 +2233,7 @@
     </w:lvl>
   </w:abstractNum>
   <w:abstractNum w:abstractNumId="99418">
-    <w:nsid w:val="c3cfad40"/>
+    <w:nsid w:val="778e81d8"/>
     <w:multiLevelType w:val="multilevel"/>
     <w:lvl w:ilvl="0">
       <w:start w:val="8"/>
@@ -2108,78 +2378,9 @@
     <w:abstractNumId w:val="991"/>
   </w:num>
   <w:num w:numId="1004">
-    <w:abstractNumId w:val="99412"/>
-    <w:lvlOverride w:ilvl="0">
-      <w:startOverride w:val="2"/>
-    </w:lvlOverride>
-    <w:lvlOverride w:ilvl="1">
-      <w:startOverride w:val="2"/>
-    </w:lvlOverride>
-    <w:lvlOverride w:ilvl="2">
-      <w:startOverride w:val="2"/>
-    </w:lvlOverride>
-    <w:lvlOverride w:ilvl="3">
-      <w:startOverride w:val="2"/>
-    </w:lvlOverride>
-    <w:lvlOverride w:ilvl="4">
-      <w:startOverride w:val="2"/>
-    </w:lvlOverride>
-    <w:lvlOverride w:ilvl="5">
-      <w:startOverride w:val="2"/>
-    </w:lvlOverride>
-    <w:lvlOverride w:ilvl="6">
-      <w:startOverride w:val="2"/>
-    </w:lvlOverride>
+    <w:abstractNumId w:val="991"/>
   </w:num>
   <w:num w:numId="1005">
-    <w:abstractNumId w:val="99711"/>
-    <w:lvlOverride w:ilvl="0">
-      <w:startOverride w:val="1"/>
-    </w:lvlOverride>
-    <w:lvlOverride w:ilvl="1">
-      <w:startOverride w:val="1"/>
-    </w:lvlOverride>
-    <w:lvlOverride w:ilvl="2">
-      <w:startOverride w:val="1"/>
-    </w:lvlOverride>
-    <w:lvlOverride w:ilvl="3">
-      <w:startOverride w:val="1"/>
-    </w:lvlOverride>
-    <w:lvlOverride w:ilvl="4">
-      <w:startOverride w:val="1"/>
-    </w:lvlOverride>
-    <w:lvlOverride w:ilvl="5">
-      <w:startOverride w:val="1"/>
-    </w:lvlOverride>
-    <w:lvlOverride w:ilvl="6">
-      <w:startOverride w:val="1"/>
-    </w:lvlOverride>
-  </w:num>
-  <w:num w:numId="1006">
-    <w:abstractNumId w:val="99414"/>
-    <w:lvlOverride w:ilvl="0">
-      <w:startOverride w:val="4"/>
-    </w:lvlOverride>
-    <w:lvlOverride w:ilvl="1">
-      <w:startOverride w:val="4"/>
-    </w:lvlOverride>
-    <w:lvlOverride w:ilvl="2">
-      <w:startOverride w:val="4"/>
-    </w:lvlOverride>
-    <w:lvlOverride w:ilvl="3">
-      <w:startOverride w:val="4"/>
-    </w:lvlOverride>
-    <w:lvlOverride w:ilvl="4">
-      <w:startOverride w:val="4"/>
-    </w:lvlOverride>
-    <w:lvlOverride w:ilvl="5">
-      <w:startOverride w:val="4"/>
-    </w:lvlOverride>
-    <w:lvlOverride w:ilvl="6">
-      <w:startOverride w:val="4"/>
-    </w:lvlOverride>
-  </w:num>
-  <w:num w:numId="1007">
     <w:abstractNumId w:val="99415"/>
     <w:lvlOverride w:ilvl="0">
       <w:startOverride w:val="5"/>
@@ -2203,31 +2404,31 @@
       <w:startOverride w:val="5"/>
     </w:lvlOverride>
   </w:num>
-  <w:num w:numId="1008">
-    <w:abstractNumId w:val="99417"/>
+  <w:num w:numId="1006">
+    <w:abstractNumId w:val="99416"/>
     <w:lvlOverride w:ilvl="0">
-      <w:startOverride w:val="7"/>
+      <w:startOverride w:val="6"/>
     </w:lvlOverride>
     <w:lvlOverride w:ilvl="1">
-      <w:startOverride w:val="7"/>
+      <w:startOverride w:val="6"/>
     </w:lvlOverride>
     <w:lvlOverride w:ilvl="2">
-      <w:startOverride w:val="7"/>
+      <w:startOverride w:val="6"/>
     </w:lvlOverride>
     <w:lvlOverride w:ilvl="3">
-      <w:startOverride w:val="7"/>
+      <w:startOverride w:val="6"/>
     </w:lvlOverride>
     <w:lvlOverride w:ilvl="4">
-      <w:startOverride w:val="7"/>
+      <w:startOverride w:val="6"/>
     </w:lvlOverride>
     <w:lvlOverride w:ilvl="5">
-      <w:startOverride w:val="7"/>
+      <w:startOverride w:val="6"/>
     </w:lvlOverride>
     <w:lvlOverride w:ilvl="6">
-      <w:startOverride w:val="7"/>
+      <w:startOverride w:val="6"/>
     </w:lvlOverride>
   </w:num>
-  <w:num w:numId="1009">
+  <w:num w:numId="1007">
     <w:abstractNumId w:val="99418"/>
     <w:lvlOverride w:ilvl="0">
       <w:startOverride w:val="8"/>
@@ -2251,7 +2452,52 @@
       <w:startOverride w:val="8"/>
     </w:lvlOverride>
   </w:num>
+  <w:num w:numId="1008">
+    <w:abstractNumId w:val="991"/>
+  </w:num>
+  <w:num w:numId="1009">
+    <w:abstractNumId w:val="991"/>
+  </w:num>
   <w:num w:numId="1010">
+    <w:abstractNumId w:val="991"/>
+  </w:num>
+  <w:num w:numId="1011">
+    <w:abstractNumId w:val="991"/>
+  </w:num>
+  <w:num w:numId="1012">
+    <w:abstractNumId w:val="991"/>
+  </w:num>
+  <w:num w:numId="1013">
+    <w:abstractNumId w:val="991"/>
+  </w:num>
+  <w:num w:numId="1014">
+    <w:abstractNumId w:val="991"/>
+  </w:num>
+  <w:num w:numId="1015">
+    <w:abstractNumId w:val="991"/>
+  </w:num>
+  <w:num w:numId="1016">
+    <w:abstractNumId w:val="991"/>
+  </w:num>
+  <w:num w:numId="1017">
+    <w:abstractNumId w:val="991"/>
+  </w:num>
+  <w:num w:numId="1018">
+    <w:abstractNumId w:val="991"/>
+  </w:num>
+  <w:num w:numId="1019">
+    <w:abstractNumId w:val="991"/>
+  </w:num>
+  <w:num w:numId="1020">
+    <w:abstractNumId w:val="991"/>
+  </w:num>
+  <w:num w:numId="1021">
+    <w:abstractNumId w:val="991"/>
+  </w:num>
+  <w:num w:numId="1022">
+    <w:abstractNumId w:val="991"/>
+  </w:num>
+  <w:num w:numId="1023">
     <w:abstractNumId w:val="99411"/>
     <w:lvlOverride w:ilvl="0">
       <w:startOverride w:val="1"/>
@@ -2275,7 +2521,7 @@
       <w:startOverride w:val="1"/>
     </w:lvlOverride>
   </w:num>
-  <w:num w:numId="1011">
+  <w:num w:numId="1024">
     <w:abstractNumId w:val="991"/>
   </w:num>
 </w:numbering>

</xml_diff>